<commit_message>
last date relacers  working
</commit_message>
<xml_diff>
--- a/demo.docx
+++ b/demo.docx
@@ -61,7 +61,69 @@
         </w:rPr>
       </w:pPr>
       <w:r>
-        <w:t>7</w:t>
+        <w:t>25</w:t>
+      </w:r>
+    </w:p>
+    <w:p>
+      <w:pPr>
+        <w:spacing w:before="0" w:after="0" w:line="240"/>
+        <w:ind w:right="0" w:left="0" w:firstLine="0"/>
+        <w:jc w:val="both"/>
+        <w:rPr>
+          <w:rFonts w:ascii="Calibri" w:hAnsi="Calibri" w:cs="Calibri" w:eastAsia="Calibri"/>
+          <w:color w:val="auto"/>
+          <w:spacing w:val="0"/>
+          <w:position w:val="0"/>
+          <w:sz w:val="22"/>
+          <w:shd w:fill="auto" w:val="clear"/>
+        </w:rPr>
+      </w:pPr>
+      <w:r>
+        <w:rPr>
+          <w:rFonts w:ascii="Calibri" w:hAnsi="Calibri" w:cs="Calibri" w:eastAsia="Calibri"/>
+          <w:color w:val="auto"/>
+          <w:spacing w:val="0"/>
+          <w:position w:val="0"/>
+          <w:sz w:val="22"/>
+          <w:shd w:fill="auto" w:val="clear"/>
+        </w:rPr>
+        <w:t xml:space="preserve">{{data_inizio}}</w:t>
+      </w:r>
+    </w:p>
+    <w:p>
+      <w:pPr>
+        <w:spacing w:before="0" w:after="0" w:line="240"/>
+        <w:ind w:right="0" w:left="0" w:firstLine="0"/>
+        <w:jc w:val="both"/>
+        <w:rPr>
+          <w:rFonts w:ascii="Calibri" w:hAnsi="Calibri" w:cs="Calibri" w:eastAsia="Calibri"/>
+          <w:color w:val="auto"/>
+          <w:spacing w:val="0"/>
+          <w:position w:val="0"/>
+          <w:sz w:val="22"/>
+          <w:shd w:fill="auto" w:val="clear"/>
+        </w:rPr>
+      </w:pPr>
+      <w:r>
+        <w:t>31/12/2022</w:t>
+      </w:r>
+    </w:p>
+    <w:p>
+      <w:pPr>
+        <w:spacing w:before="0" w:after="0" w:line="240"/>
+        <w:ind w:right="0" w:left="0" w:firstLine="0"/>
+        <w:jc w:val="both"/>
+        <w:rPr>
+          <w:rFonts w:ascii="Calibri" w:hAnsi="Calibri" w:cs="Calibri" w:eastAsia="Calibri"/>
+          <w:color w:val="auto"/>
+          <w:spacing w:val="0"/>
+          <w:position w:val="0"/>
+          <w:sz w:val="22"/>
+          <w:shd w:fill="auto" w:val="clear"/>
+        </w:rPr>
+      </w:pPr>
+      <w:r>
+        <w:t>26</w:t>
       </w:r>
     </w:p>
   </w:body>

</xml_diff>